<commit_message>
SOP-15944, Pruebas Live Lis Des 1 y Des 4 - PRUEBAS
</commit_message>
<xml_diff>
--- a/Documentacion/Manuales de usuario/MANUAL_TECNICO_DE_LA_INTERFAZ_DM_URILYZER.docx
+++ b/Documentacion/Manuales de usuario/MANUAL_TECNICO_DE_LA_INTERFAZ_DM_URILYZER.docx
@@ -70,6 +70,8 @@
         <w:jc w:val="center"/>
         <w:rPr>
           <w:rFonts w:asciiTheme="minorHAnsi" w:hAnsiTheme="minorHAnsi" w:cstheme="minorHAnsi"/>
+          <w:b/>
+          <w:bCs/>
         </w:rPr>
       </w:pPr>
       <w:r>
@@ -88,6 +90,8 @@
     </w:p>
     <w:p>
       <w:pPr>
+        <w:spacing w:after="0" w:line="259" w:lineRule="auto"/>
+        <w:ind w:left="0" w:right="840" w:firstLine="0"/>
         <w:jc w:val="center"/>
         <w:rPr>
           <w:rFonts w:asciiTheme="minorHAnsi" w:hAnsiTheme="minorHAnsi" w:cstheme="minorHAnsi"/>
@@ -95,30 +99,6 @@
           <w:bCs/>
         </w:rPr>
       </w:pPr>
-      <w:r>
-        <w:rPr>
-          <w:rFonts w:asciiTheme="minorHAnsi" w:hAnsiTheme="minorHAnsi" w:cstheme="minorHAnsi"/>
-          <w:b/>
-          <w:bCs/>
-        </w:rPr>
-        <w:t xml:space="preserve">Versión </w:t>
-      </w:r>
-      <w:r>
-        <w:rPr>
-          <w:rFonts w:asciiTheme="minorHAnsi" w:hAnsiTheme="minorHAnsi" w:cstheme="minorHAnsi"/>
-          <w:b/>
-          <w:bCs/>
-        </w:rPr>
-        <w:t>1.0.</w:t>
-      </w:r>
-      <w:r>
-        <w:rPr>
-          <w:rFonts w:asciiTheme="minorHAnsi" w:hAnsiTheme="minorHAnsi" w:cstheme="minorHAnsi"/>
-          <w:b/>
-          <w:bCs/>
-        </w:rPr>
-        <w:t>0</w:t>
-      </w:r>
     </w:p>
     <w:p>
       <w:pPr>
@@ -1718,7 +1698,7 @@
               <w:rPr>
                 <w:rFonts w:asciiTheme="minorHAnsi" w:hAnsiTheme="minorHAnsi" w:cstheme="minorHAnsi"/>
               </w:rPr>
-              <w:t>14</w:t>
+              <w:t>25</w:t>
             </w:r>
             <w:r>
               <w:rPr>
@@ -1730,7 +1710,7 @@
               <w:rPr>
                 <w:rFonts w:asciiTheme="minorHAnsi" w:hAnsiTheme="minorHAnsi" w:cstheme="minorHAnsi"/>
               </w:rPr>
-              <w:t>10</w:t>
+              <w:t>01</w:t>
             </w:r>
             <w:r>
               <w:rPr>
@@ -1742,7 +1722,7 @@
               <w:rPr>
                 <w:rFonts w:asciiTheme="minorHAnsi" w:hAnsiTheme="minorHAnsi" w:cstheme="minorHAnsi"/>
               </w:rPr>
-              <w:t>3</w:t>
+              <w:t>4</w:t>
             </w:r>
           </w:p>
           <w:p>
@@ -1814,6 +1794,58 @@
                 <w:rFonts w:asciiTheme="minorHAnsi" w:hAnsiTheme="minorHAnsi" w:cstheme="minorHAnsi"/>
               </w:rPr>
             </w:pPr>
+            <w:r>
+              <w:rPr>
+                <w:rFonts w:asciiTheme="minorHAnsi" w:hAnsiTheme="minorHAnsi" w:cstheme="minorHAnsi"/>
+              </w:rPr>
+              <w:t>30</w:t>
+            </w:r>
+            <w:r>
+              <w:rPr>
+                <w:rFonts w:asciiTheme="minorHAnsi" w:hAnsiTheme="minorHAnsi" w:cstheme="minorHAnsi"/>
+              </w:rPr>
+              <w:t>/</w:t>
+            </w:r>
+            <w:r>
+              <w:rPr>
+                <w:rFonts w:asciiTheme="minorHAnsi" w:hAnsiTheme="minorHAnsi" w:cstheme="minorHAnsi"/>
+              </w:rPr>
+              <w:t>01</w:t>
+            </w:r>
+            <w:r>
+              <w:rPr>
+                <w:rFonts w:asciiTheme="minorHAnsi" w:hAnsiTheme="minorHAnsi" w:cstheme="minorHAnsi"/>
+              </w:rPr>
+              <w:t>/202</w:t>
+            </w:r>
+            <w:r>
+              <w:rPr>
+                <w:rFonts w:asciiTheme="minorHAnsi" w:hAnsiTheme="minorHAnsi" w:cstheme="minorHAnsi"/>
+              </w:rPr>
+              <w:t>4</w:t>
+            </w:r>
+          </w:p>
+          <w:p>
+            <w:pPr>
+              <w:spacing w:after="0" w:line="259" w:lineRule="auto"/>
+              <w:ind w:left="56" w:firstLine="0"/>
+              <w:jc w:val="center"/>
+              <w:rPr>
+                <w:rFonts w:asciiTheme="minorHAnsi" w:hAnsiTheme="minorHAnsi" w:cstheme="minorHAnsi"/>
+              </w:rPr>
+            </w:pPr>
+            <w:r>
+              <w:rPr>
+                <w:rFonts w:asciiTheme="minorHAnsi" w:hAnsiTheme="minorHAnsi" w:cstheme="minorHAnsi"/>
+              </w:rPr>
+              <w:t>v1.0.</w:t>
+            </w:r>
+            <w:r>
+              <w:rPr>
+                <w:rFonts w:asciiTheme="minorHAnsi" w:hAnsiTheme="minorHAnsi" w:cstheme="minorHAnsi"/>
+              </w:rPr>
+              <w:t>1</w:t>
+            </w:r>
           </w:p>
         </w:tc>
         <w:tc>
@@ -1835,6 +1867,18 @@
                 <w:rFonts w:asciiTheme="minorHAnsi" w:hAnsiTheme="minorHAnsi" w:cstheme="minorHAnsi"/>
               </w:rPr>
             </w:pPr>
+            <w:r>
+              <w:rPr>
+                <w:rFonts w:asciiTheme="minorHAnsi" w:hAnsiTheme="minorHAnsi" w:cstheme="minorHAnsi"/>
+              </w:rPr>
+              <w:t>SOP-15944,</w:t>
+            </w:r>
+            <w:r>
+              <w:rPr>
+                <w:rFonts w:asciiTheme="minorHAnsi" w:hAnsiTheme="minorHAnsi" w:cstheme="minorHAnsi"/>
+              </w:rPr>
+              <w:t xml:space="preserve"> Se cambia la manera como se consume el servicio que obtiene el token. Este se consumirá por cada envío de trama.</w:t>
+            </w:r>
           </w:p>
         </w:tc>
       </w:tr>
@@ -2081,7 +2125,21 @@
         <w:rPr>
           <w:rFonts w:asciiTheme="minorHAnsi" w:eastAsia="Segoe UI" w:hAnsiTheme="minorHAnsi" w:cstheme="minorHAnsi"/>
         </w:rPr>
-        <w:t>Sistema operativo, Win 7 SP1 o superior (preferiblemente por temas de compatibilidad Windows 10).</w:t>
+        <w:t xml:space="preserve">Sistema operativo, </w:t>
+      </w:r>
+      <w:proofErr w:type="spellStart"/>
+      <w:r>
+        <w:rPr>
+          <w:rFonts w:asciiTheme="minorHAnsi" w:eastAsia="Segoe UI" w:hAnsiTheme="minorHAnsi" w:cstheme="minorHAnsi"/>
+        </w:rPr>
+        <w:t>Win</w:t>
+      </w:r>
+      <w:proofErr w:type="spellEnd"/>
+      <w:r>
+        <w:rPr>
+          <w:rFonts w:asciiTheme="minorHAnsi" w:eastAsia="Segoe UI" w:hAnsiTheme="minorHAnsi" w:cstheme="minorHAnsi"/>
+        </w:rPr>
+        <w:t xml:space="preserve"> 7 SP1 o superior (preferiblemente por temas de compatibilidad Windows 10).</w:t>
       </w:r>
       <w:r>
         <w:rPr>
@@ -2119,7 +2177,21 @@
         <w:rPr>
           <w:rFonts w:asciiTheme="minorHAnsi" w:eastAsia="Segoe UI" w:hAnsiTheme="minorHAnsi" w:cstheme="minorHAnsi"/>
         </w:rPr>
-        <w:t xml:space="preserve"> o superior (por temas de compatibilidad los pcs que tengan Windows 7 no permite actualizar a versión 4.</w:t>
+        <w:t xml:space="preserve"> o superior (por temas de compatibilidad los </w:t>
+      </w:r>
+      <w:proofErr w:type="spellStart"/>
+      <w:r>
+        <w:rPr>
+          <w:rFonts w:asciiTheme="minorHAnsi" w:eastAsia="Segoe UI" w:hAnsiTheme="minorHAnsi" w:cstheme="minorHAnsi"/>
+        </w:rPr>
+        <w:t>pcs</w:t>
+      </w:r>
+      <w:proofErr w:type="spellEnd"/>
+      <w:r>
+        <w:rPr>
+          <w:rFonts w:asciiTheme="minorHAnsi" w:eastAsia="Segoe UI" w:hAnsiTheme="minorHAnsi" w:cstheme="minorHAnsi"/>
+        </w:rPr>
+        <w:t xml:space="preserve"> que tengan Windows 7 no permite actualizar a versión 4.</w:t>
       </w:r>
       <w:r>
         <w:rPr>
@@ -2494,7 +2566,21 @@
         <w:rPr>
           <w:rFonts w:asciiTheme="minorHAnsi" w:hAnsiTheme="minorHAnsi" w:cstheme="minorHAnsi"/>
         </w:rPr>
-        <w:t xml:space="preserve">Crear carpeta para el manejo de los LOGS de la aplicación; esta se puede crear en el disco C: o D:, no tiene restricciones de ubicación ni de nombre. </w:t>
+        <w:t xml:space="preserve">Crear carpeta para el manejo de los LOGS de la aplicación; esta se puede crear en el disco C: o </w:t>
+      </w:r>
+      <w:proofErr w:type="gramStart"/>
+      <w:r>
+        <w:rPr>
+          <w:rFonts w:asciiTheme="minorHAnsi" w:hAnsiTheme="minorHAnsi" w:cstheme="minorHAnsi"/>
+        </w:rPr>
+        <w:t>D:,</w:t>
+      </w:r>
+      <w:proofErr w:type="gramEnd"/>
+      <w:r>
+        <w:rPr>
+          <w:rFonts w:asciiTheme="minorHAnsi" w:hAnsiTheme="minorHAnsi" w:cstheme="minorHAnsi"/>
+        </w:rPr>
+        <w:t xml:space="preserve"> no tiene restricciones de ubicación ni de nombre. </w:t>
       </w:r>
     </w:p>
     <w:p>
@@ -3590,7 +3676,7 @@
           <w:noProof/>
         </w:rPr>
         <w:drawing>
-          <wp:inline distT="0" distB="0" distL="0" distR="0" wp14:anchorId="19E138FC" wp14:editId="447892BF">
+          <wp:inline distT="0" distB="0" distL="0" distR="0" wp14:anchorId="19E138FC" wp14:editId="1430570E">
             <wp:extent cx="4431537" cy="2880000"/>
             <wp:effectExtent l="19050" t="19050" r="26670" b="15875"/>
             <wp:docPr id="1593175" name="Imagen 1"/>
@@ -3814,7 +3900,7 @@
         </w:rPr>
         <w:lastRenderedPageBreak/>
         <w:drawing>
-          <wp:inline distT="0" distB="0" distL="0" distR="0" wp14:anchorId="12A4E701" wp14:editId="1424024A">
+          <wp:inline distT="0" distB="0" distL="0" distR="0" wp14:anchorId="12A4E701" wp14:editId="60E033CE">
             <wp:extent cx="4431533" cy="2880000"/>
             <wp:effectExtent l="19050" t="19050" r="26670" b="15875"/>
             <wp:docPr id="953425206" name="Imagen 2"/>
@@ -3962,7 +4048,7 @@
           <w:noProof/>
         </w:rPr>
         <w:drawing>
-          <wp:inline distT="0" distB="0" distL="0" distR="0" wp14:anchorId="4ECA60D9" wp14:editId="3B966817">
+          <wp:inline distT="0" distB="0" distL="0" distR="0" wp14:anchorId="4ECA60D9" wp14:editId="42FF8D65">
             <wp:extent cx="4465238" cy="2880000"/>
             <wp:effectExtent l="19050" t="19050" r="12065" b="15875"/>
             <wp:docPr id="217462919" name="Imagen 3"/>
@@ -4147,7 +4233,7 @@
           <w:noProof/>
         </w:rPr>
         <w:drawing>
-          <wp:inline distT="0" distB="0" distL="0" distR="0" wp14:anchorId="550BA8C3" wp14:editId="4E6609E5">
+          <wp:inline distT="0" distB="0" distL="0" distR="0" wp14:anchorId="550BA8C3" wp14:editId="6A2C5D2E">
             <wp:extent cx="4422823" cy="2880000"/>
             <wp:effectExtent l="19050" t="19050" r="15875" b="15875"/>
             <wp:docPr id="1806491276" name="Imagen 4"/>
@@ -4316,12 +4402,21 @@
         </w:rPr>
         <w:t xml:space="preserve">hace referencia al </w:t>
       </w:r>
-      <w:r>
-        <w:rPr>
-          <w:rFonts w:asciiTheme="minorHAnsi" w:eastAsia="Times New Roman" w:hAnsiTheme="minorHAnsi" w:cstheme="minorHAnsi"/>
-          <w:color w:val="auto"/>
-        </w:rPr>
-        <w:t xml:space="preserve">header </w:t>
+      <w:proofErr w:type="spellStart"/>
+      <w:r>
+        <w:rPr>
+          <w:rFonts w:asciiTheme="minorHAnsi" w:eastAsia="Times New Roman" w:hAnsiTheme="minorHAnsi" w:cstheme="minorHAnsi"/>
+          <w:color w:val="auto"/>
+        </w:rPr>
+        <w:t>header</w:t>
+      </w:r>
+      <w:proofErr w:type="spellEnd"/>
+      <w:r>
+        <w:rPr>
+          <w:rFonts w:asciiTheme="minorHAnsi" w:eastAsia="Times New Roman" w:hAnsiTheme="minorHAnsi" w:cstheme="minorHAnsi"/>
+          <w:color w:val="auto"/>
+        </w:rPr>
+        <w:t xml:space="preserve"> </w:t>
       </w:r>
       <w:r>
         <w:rPr>
@@ -4365,7 +4460,23 @@
           <w:rFonts w:asciiTheme="minorHAnsi" w:eastAsia="Times New Roman" w:hAnsiTheme="minorHAnsi" w:cstheme="minorHAnsi"/>
           <w:color w:val="auto"/>
         </w:rPr>
-        <w:t xml:space="preserve"> del config)</w:t>
+        <w:t xml:space="preserve"> del </w:t>
+      </w:r>
+      <w:proofErr w:type="spellStart"/>
+      <w:r>
+        <w:rPr>
+          <w:rFonts w:asciiTheme="minorHAnsi" w:eastAsia="Times New Roman" w:hAnsiTheme="minorHAnsi" w:cstheme="minorHAnsi"/>
+          <w:color w:val="auto"/>
+        </w:rPr>
+        <w:t>config</w:t>
+      </w:r>
+      <w:proofErr w:type="spellEnd"/>
+      <w:r>
+        <w:rPr>
+          <w:rFonts w:asciiTheme="minorHAnsi" w:eastAsia="Times New Roman" w:hAnsiTheme="minorHAnsi" w:cstheme="minorHAnsi"/>
+          <w:color w:val="auto"/>
+        </w:rPr>
+        <w:t>)</w:t>
       </w:r>
       <w:r>
         <w:rPr>
@@ -4425,6 +4536,7 @@
         </w:rPr>
         <w:t xml:space="preserve"> </w:t>
       </w:r>
+      <w:proofErr w:type="spellStart"/>
       <w:r>
         <w:rPr>
           <w:rFonts w:asciiTheme="minorHAnsi" w:eastAsia="Times New Roman" w:hAnsiTheme="minorHAnsi" w:cstheme="minorHAnsi"/>
@@ -4432,6 +4544,7 @@
         </w:rPr>
         <w:t>username</w:t>
       </w:r>
+      <w:proofErr w:type="spellEnd"/>
       <w:r>
         <w:rPr>
           <w:rFonts w:asciiTheme="minorHAnsi" w:eastAsia="Times New Roman" w:hAnsiTheme="minorHAnsi" w:cstheme="minorHAnsi"/>
@@ -4474,6 +4587,7 @@
         </w:rPr>
         <w:t xml:space="preserve">ariable </w:t>
       </w:r>
+      <w:proofErr w:type="spellStart"/>
       <w:r>
         <w:rPr>
           <w:rFonts w:asciiTheme="minorHAnsi" w:eastAsia="Times New Roman" w:hAnsiTheme="minorHAnsi" w:cstheme="minorHAnsi"/>
@@ -4501,12 +4615,29 @@
         </w:rPr>
         <w:t>ame</w:t>
       </w:r>
-      <w:r>
-        <w:rPr>
-          <w:rFonts w:asciiTheme="minorHAnsi" w:eastAsia="Times New Roman" w:hAnsiTheme="minorHAnsi" w:cstheme="minorHAnsi"/>
-          <w:color w:val="auto"/>
-        </w:rPr>
-        <w:t xml:space="preserve"> del config).</w:t>
+      <w:proofErr w:type="spellEnd"/>
+      <w:r>
+        <w:rPr>
+          <w:rFonts w:asciiTheme="minorHAnsi" w:eastAsia="Times New Roman" w:hAnsiTheme="minorHAnsi" w:cstheme="minorHAnsi"/>
+          <w:color w:val="auto"/>
+        </w:rPr>
+        <w:t xml:space="preserve"> del </w:t>
+      </w:r>
+      <w:proofErr w:type="spellStart"/>
+      <w:r>
+        <w:rPr>
+          <w:rFonts w:asciiTheme="minorHAnsi" w:eastAsia="Times New Roman" w:hAnsiTheme="minorHAnsi" w:cstheme="minorHAnsi"/>
+          <w:color w:val="auto"/>
+        </w:rPr>
+        <w:t>config</w:t>
+      </w:r>
+      <w:proofErr w:type="spellEnd"/>
+      <w:r>
+        <w:rPr>
+          <w:rFonts w:asciiTheme="minorHAnsi" w:eastAsia="Times New Roman" w:hAnsiTheme="minorHAnsi" w:cstheme="minorHAnsi"/>
+          <w:color w:val="auto"/>
+        </w:rPr>
+        <w:t>).</w:t>
       </w:r>
     </w:p>
     <w:p>
@@ -4543,8 +4674,26 @@
           <w:rFonts w:asciiTheme="minorHAnsi" w:eastAsia="Times New Roman" w:hAnsiTheme="minorHAnsi" w:cstheme="minorHAnsi"/>
           <w:color w:val="auto"/>
         </w:rPr>
-        <w:t>hace referencia al password</w:t>
-      </w:r>
+        <w:t xml:space="preserve">hace referencia </w:t>
+      </w:r>
+      <w:proofErr w:type="gramStart"/>
+      <w:r>
+        <w:rPr>
+          <w:rFonts w:asciiTheme="minorHAnsi" w:eastAsia="Times New Roman" w:hAnsiTheme="minorHAnsi" w:cstheme="minorHAnsi"/>
+          <w:color w:val="auto"/>
+        </w:rPr>
+        <w:t xml:space="preserve">al </w:t>
+      </w:r>
+      <w:proofErr w:type="spellStart"/>
+      <w:r>
+        <w:rPr>
+          <w:rFonts w:asciiTheme="minorHAnsi" w:eastAsia="Times New Roman" w:hAnsiTheme="minorHAnsi" w:cstheme="minorHAnsi"/>
+          <w:color w:val="auto"/>
+        </w:rPr>
+        <w:t>password</w:t>
+      </w:r>
+      <w:proofErr w:type="spellEnd"/>
+      <w:proofErr w:type="gramEnd"/>
       <w:r>
         <w:rPr>
           <w:rFonts w:asciiTheme="minorHAnsi" w:eastAsia="Times New Roman" w:hAnsiTheme="minorHAnsi" w:cstheme="minorHAnsi"/>
@@ -4580,6 +4729,8 @@
         </w:rPr>
         <w:t xml:space="preserve">ariable </w:t>
       </w:r>
+      <w:proofErr w:type="spellStart"/>
+      <w:proofErr w:type="gramStart"/>
       <w:r>
         <w:rPr>
           <w:rFonts w:asciiTheme="minorHAnsi" w:eastAsia="Times New Roman" w:hAnsiTheme="minorHAnsi" w:cstheme="minorHAnsi"/>
@@ -4589,12 +4740,30 @@
         </w:rPr>
         <w:t>password</w:t>
       </w:r>
-      <w:r>
-        <w:rPr>
-          <w:rFonts w:asciiTheme="minorHAnsi" w:eastAsia="Times New Roman" w:hAnsiTheme="minorHAnsi" w:cstheme="minorHAnsi"/>
-          <w:color w:val="auto"/>
-        </w:rPr>
-        <w:t xml:space="preserve"> del config).</w:t>
+      <w:proofErr w:type="spellEnd"/>
+      <w:proofErr w:type="gramEnd"/>
+      <w:r>
+        <w:rPr>
+          <w:rFonts w:asciiTheme="minorHAnsi" w:eastAsia="Times New Roman" w:hAnsiTheme="minorHAnsi" w:cstheme="minorHAnsi"/>
+          <w:color w:val="auto"/>
+        </w:rPr>
+        <w:t xml:space="preserve"> del </w:t>
+      </w:r>
+      <w:proofErr w:type="spellStart"/>
+      <w:r>
+        <w:rPr>
+          <w:rFonts w:asciiTheme="minorHAnsi" w:eastAsia="Times New Roman" w:hAnsiTheme="minorHAnsi" w:cstheme="minorHAnsi"/>
+          <w:color w:val="auto"/>
+        </w:rPr>
+        <w:t>config</w:t>
+      </w:r>
+      <w:proofErr w:type="spellEnd"/>
+      <w:r>
+        <w:rPr>
+          <w:rFonts w:asciiTheme="minorHAnsi" w:eastAsia="Times New Roman" w:hAnsiTheme="minorHAnsi" w:cstheme="minorHAnsi"/>
+          <w:color w:val="auto"/>
+        </w:rPr>
+        <w:t>).</w:t>
       </w:r>
     </w:p>
     <w:p>
@@ -4682,6 +4851,7 @@
         </w:rPr>
         <w:t xml:space="preserve">ariable </w:t>
       </w:r>
+      <w:proofErr w:type="spellStart"/>
       <w:r>
         <w:rPr>
           <w:rFonts w:asciiTheme="minorHAnsi" w:eastAsia="Times New Roman" w:hAnsiTheme="minorHAnsi" w:cstheme="minorHAnsi"/>
@@ -4691,12 +4861,29 @@
         </w:rPr>
         <w:t>endPointToken</w:t>
       </w:r>
-      <w:r>
-        <w:rPr>
-          <w:rFonts w:asciiTheme="minorHAnsi" w:eastAsia="Times New Roman" w:hAnsiTheme="minorHAnsi" w:cstheme="minorHAnsi"/>
-          <w:color w:val="auto"/>
-        </w:rPr>
-        <w:t xml:space="preserve"> del config).</w:t>
+      <w:proofErr w:type="spellEnd"/>
+      <w:r>
+        <w:rPr>
+          <w:rFonts w:asciiTheme="minorHAnsi" w:eastAsia="Times New Roman" w:hAnsiTheme="minorHAnsi" w:cstheme="minorHAnsi"/>
+          <w:color w:val="auto"/>
+        </w:rPr>
+        <w:t xml:space="preserve"> del </w:t>
+      </w:r>
+      <w:proofErr w:type="spellStart"/>
+      <w:r>
+        <w:rPr>
+          <w:rFonts w:asciiTheme="minorHAnsi" w:eastAsia="Times New Roman" w:hAnsiTheme="minorHAnsi" w:cstheme="minorHAnsi"/>
+          <w:color w:val="auto"/>
+        </w:rPr>
+        <w:t>config</w:t>
+      </w:r>
+      <w:proofErr w:type="spellEnd"/>
+      <w:r>
+        <w:rPr>
+          <w:rFonts w:asciiTheme="minorHAnsi" w:eastAsia="Times New Roman" w:hAnsiTheme="minorHAnsi" w:cstheme="minorHAnsi"/>
+          <w:color w:val="auto"/>
+        </w:rPr>
+        <w:t>).</w:t>
       </w:r>
     </w:p>
     <w:p>
@@ -4798,6 +4985,7 @@
         </w:rPr>
         <w:t xml:space="preserve">ariable </w:t>
       </w:r>
+      <w:proofErr w:type="spellStart"/>
       <w:r>
         <w:rPr>
           <w:rFonts w:asciiTheme="minorHAnsi" w:eastAsia="Times New Roman" w:hAnsiTheme="minorHAnsi" w:cstheme="minorHAnsi"/>
@@ -4807,12 +4995,29 @@
         </w:rPr>
         <w:t>endPointResultados</w:t>
       </w:r>
-      <w:r>
-        <w:rPr>
-          <w:rFonts w:asciiTheme="minorHAnsi" w:eastAsia="Times New Roman" w:hAnsiTheme="minorHAnsi" w:cstheme="minorHAnsi"/>
-          <w:color w:val="auto"/>
-        </w:rPr>
-        <w:t xml:space="preserve"> del config).</w:t>
+      <w:proofErr w:type="spellEnd"/>
+      <w:r>
+        <w:rPr>
+          <w:rFonts w:asciiTheme="minorHAnsi" w:eastAsia="Times New Roman" w:hAnsiTheme="minorHAnsi" w:cstheme="minorHAnsi"/>
+          <w:color w:val="auto"/>
+        </w:rPr>
+        <w:t xml:space="preserve"> del </w:t>
+      </w:r>
+      <w:proofErr w:type="spellStart"/>
+      <w:r>
+        <w:rPr>
+          <w:rFonts w:asciiTheme="minorHAnsi" w:eastAsia="Times New Roman" w:hAnsiTheme="minorHAnsi" w:cstheme="minorHAnsi"/>
+          <w:color w:val="auto"/>
+        </w:rPr>
+        <w:t>config</w:t>
+      </w:r>
+      <w:proofErr w:type="spellEnd"/>
+      <w:r>
+        <w:rPr>
+          <w:rFonts w:asciiTheme="minorHAnsi" w:eastAsia="Times New Roman" w:hAnsiTheme="minorHAnsi" w:cstheme="minorHAnsi"/>
+          <w:color w:val="auto"/>
+        </w:rPr>
+        <w:t>).</w:t>
       </w:r>
     </w:p>
     <w:p>
@@ -4853,6 +5058,7 @@
         </w:rPr>
         <w:t xml:space="preserve">: Se configura la URL para el envío de resultados al WS. (Variable </w:t>
       </w:r>
+      <w:proofErr w:type="spellStart"/>
       <w:r>
         <w:rPr>
           <w:rFonts w:asciiTheme="minorHAnsi" w:eastAsia="Times New Roman" w:hAnsiTheme="minorHAnsi" w:cstheme="minorHAnsi"/>
@@ -4871,12 +5077,29 @@
         </w:rPr>
         <w:t>Base</w:t>
       </w:r>
-      <w:r>
-        <w:rPr>
-          <w:rFonts w:asciiTheme="minorHAnsi" w:eastAsia="Times New Roman" w:hAnsiTheme="minorHAnsi" w:cstheme="minorHAnsi"/>
-          <w:color w:val="auto"/>
-        </w:rPr>
-        <w:t xml:space="preserve"> del config).</w:t>
+      <w:proofErr w:type="spellEnd"/>
+      <w:r>
+        <w:rPr>
+          <w:rFonts w:asciiTheme="minorHAnsi" w:eastAsia="Times New Roman" w:hAnsiTheme="minorHAnsi" w:cstheme="minorHAnsi"/>
+          <w:color w:val="auto"/>
+        </w:rPr>
+        <w:t xml:space="preserve"> del </w:t>
+      </w:r>
+      <w:proofErr w:type="spellStart"/>
+      <w:r>
+        <w:rPr>
+          <w:rFonts w:asciiTheme="minorHAnsi" w:eastAsia="Times New Roman" w:hAnsiTheme="minorHAnsi" w:cstheme="minorHAnsi"/>
+          <w:color w:val="auto"/>
+        </w:rPr>
+        <w:t>config</w:t>
+      </w:r>
+      <w:proofErr w:type="spellEnd"/>
+      <w:r>
+        <w:rPr>
+          <w:rFonts w:asciiTheme="minorHAnsi" w:eastAsia="Times New Roman" w:hAnsiTheme="minorHAnsi" w:cstheme="minorHAnsi"/>
+          <w:color w:val="auto"/>
+        </w:rPr>
+        <w:t>).</w:t>
       </w:r>
     </w:p>
     <w:p>
@@ -4929,6 +5152,7 @@
         </w:rPr>
         <w:t xml:space="preserve">ariable </w:t>
       </w:r>
+      <w:proofErr w:type="spellStart"/>
       <w:r>
         <w:rPr>
           <w:rFonts w:asciiTheme="minorHAnsi" w:eastAsia="Times New Roman" w:hAnsiTheme="minorHAnsi" w:cstheme="minorHAnsi"/>
@@ -4938,12 +5162,29 @@
         </w:rPr>
         <w:t>medicalDevice</w:t>
       </w:r>
-      <w:r>
-        <w:rPr>
-          <w:rFonts w:asciiTheme="minorHAnsi" w:eastAsia="Times New Roman" w:hAnsiTheme="minorHAnsi" w:cstheme="minorHAnsi"/>
-          <w:color w:val="auto"/>
-        </w:rPr>
-        <w:t xml:space="preserve"> del config).</w:t>
+      <w:proofErr w:type="spellEnd"/>
+      <w:r>
+        <w:rPr>
+          <w:rFonts w:asciiTheme="minorHAnsi" w:eastAsia="Times New Roman" w:hAnsiTheme="minorHAnsi" w:cstheme="minorHAnsi"/>
+          <w:color w:val="auto"/>
+        </w:rPr>
+        <w:t xml:space="preserve"> del </w:t>
+      </w:r>
+      <w:proofErr w:type="spellStart"/>
+      <w:r>
+        <w:rPr>
+          <w:rFonts w:asciiTheme="minorHAnsi" w:eastAsia="Times New Roman" w:hAnsiTheme="minorHAnsi" w:cstheme="minorHAnsi"/>
+          <w:color w:val="auto"/>
+        </w:rPr>
+        <w:t>config</w:t>
+      </w:r>
+      <w:proofErr w:type="spellEnd"/>
+      <w:r>
+        <w:rPr>
+          <w:rFonts w:asciiTheme="minorHAnsi" w:eastAsia="Times New Roman" w:hAnsiTheme="minorHAnsi" w:cstheme="minorHAnsi"/>
+          <w:color w:val="auto"/>
+        </w:rPr>
+        <w:t>).</w:t>
       </w:r>
     </w:p>
     <w:p>
@@ -5010,7 +5251,23 @@
           <w:rFonts w:asciiTheme="minorHAnsi" w:eastAsia="Times New Roman" w:hAnsiTheme="minorHAnsi" w:cstheme="minorHAnsi"/>
           <w:color w:val="auto"/>
         </w:rPr>
-        <w:t xml:space="preserve"> del config).</w:t>
+        <w:t xml:space="preserve"> del </w:t>
+      </w:r>
+      <w:proofErr w:type="spellStart"/>
+      <w:r>
+        <w:rPr>
+          <w:rFonts w:asciiTheme="minorHAnsi" w:eastAsia="Times New Roman" w:hAnsiTheme="minorHAnsi" w:cstheme="minorHAnsi"/>
+          <w:color w:val="auto"/>
+        </w:rPr>
+        <w:t>config</w:t>
+      </w:r>
+      <w:proofErr w:type="spellEnd"/>
+      <w:r>
+        <w:rPr>
+          <w:rFonts w:asciiTheme="minorHAnsi" w:eastAsia="Times New Roman" w:hAnsiTheme="minorHAnsi" w:cstheme="minorHAnsi"/>
+          <w:color w:val="auto"/>
+        </w:rPr>
+        <w:t>).</w:t>
       </w:r>
     </w:p>
     <w:p>
@@ -5085,7 +5342,7 @@
           <w:noProof/>
         </w:rPr>
         <w:drawing>
-          <wp:inline distT="0" distB="0" distL="0" distR="0" wp14:anchorId="7376692E" wp14:editId="52A2E633">
+          <wp:inline distT="0" distB="0" distL="0" distR="0" wp14:anchorId="7376692E" wp14:editId="41A4CBD4">
             <wp:extent cx="4465238" cy="2880000"/>
             <wp:effectExtent l="19050" t="19050" r="12065" b="15875"/>
             <wp:docPr id="1121344533" name="Imagen 5"/>
@@ -5272,6 +5529,7 @@
         </w:rPr>
         <w:t xml:space="preserve">ariable </w:t>
       </w:r>
+      <w:proofErr w:type="spellStart"/>
       <w:r>
         <w:rPr>
           <w:rFonts w:asciiTheme="minorHAnsi" w:eastAsia="Times New Roman" w:hAnsiTheme="minorHAnsi" w:cstheme="minorHAnsi"/>
@@ -5281,12 +5539,29 @@
         </w:rPr>
         <w:t>logActivo</w:t>
       </w:r>
-      <w:r>
-        <w:rPr>
-          <w:rFonts w:asciiTheme="minorHAnsi" w:eastAsia="Times New Roman" w:hAnsiTheme="minorHAnsi" w:cstheme="minorHAnsi"/>
-          <w:color w:val="auto"/>
-        </w:rPr>
-        <w:t xml:space="preserve"> del config).</w:t>
+      <w:proofErr w:type="spellEnd"/>
+      <w:r>
+        <w:rPr>
+          <w:rFonts w:asciiTheme="minorHAnsi" w:eastAsia="Times New Roman" w:hAnsiTheme="minorHAnsi" w:cstheme="minorHAnsi"/>
+          <w:color w:val="auto"/>
+        </w:rPr>
+        <w:t xml:space="preserve"> del </w:t>
+      </w:r>
+      <w:proofErr w:type="spellStart"/>
+      <w:r>
+        <w:rPr>
+          <w:rFonts w:asciiTheme="minorHAnsi" w:eastAsia="Times New Roman" w:hAnsiTheme="minorHAnsi" w:cstheme="minorHAnsi"/>
+          <w:color w:val="auto"/>
+        </w:rPr>
+        <w:t>config</w:t>
+      </w:r>
+      <w:proofErr w:type="spellEnd"/>
+      <w:r>
+        <w:rPr>
+          <w:rFonts w:asciiTheme="minorHAnsi" w:eastAsia="Times New Roman" w:hAnsiTheme="minorHAnsi" w:cstheme="minorHAnsi"/>
+          <w:color w:val="auto"/>
+        </w:rPr>
+        <w:t>).</w:t>
       </w:r>
     </w:p>
     <w:p>
@@ -5332,6 +5607,7 @@
         </w:rPr>
         <w:t xml:space="preserve">ariable </w:t>
       </w:r>
+      <w:proofErr w:type="spellStart"/>
       <w:r>
         <w:rPr>
           <w:rFonts w:asciiTheme="minorHAnsi" w:eastAsia="Times New Roman" w:hAnsiTheme="minorHAnsi" w:cstheme="minorHAnsi"/>
@@ -5350,12 +5626,29 @@
         </w:rPr>
         <w:t>Equipo</w:t>
       </w:r>
-      <w:r>
-        <w:rPr>
-          <w:rFonts w:asciiTheme="minorHAnsi" w:eastAsia="Times New Roman" w:hAnsiTheme="minorHAnsi" w:cstheme="minorHAnsi"/>
-          <w:color w:val="auto"/>
-        </w:rPr>
-        <w:t xml:space="preserve"> del config).</w:t>
+      <w:proofErr w:type="spellEnd"/>
+      <w:r>
+        <w:rPr>
+          <w:rFonts w:asciiTheme="minorHAnsi" w:eastAsia="Times New Roman" w:hAnsiTheme="minorHAnsi" w:cstheme="minorHAnsi"/>
+          <w:color w:val="auto"/>
+        </w:rPr>
+        <w:t xml:space="preserve"> del </w:t>
+      </w:r>
+      <w:proofErr w:type="spellStart"/>
+      <w:r>
+        <w:rPr>
+          <w:rFonts w:asciiTheme="minorHAnsi" w:eastAsia="Times New Roman" w:hAnsiTheme="minorHAnsi" w:cstheme="minorHAnsi"/>
+          <w:color w:val="auto"/>
+        </w:rPr>
+        <w:t>config</w:t>
+      </w:r>
+      <w:proofErr w:type="spellEnd"/>
+      <w:r>
+        <w:rPr>
+          <w:rFonts w:asciiTheme="minorHAnsi" w:eastAsia="Times New Roman" w:hAnsiTheme="minorHAnsi" w:cstheme="minorHAnsi"/>
+          <w:color w:val="auto"/>
+        </w:rPr>
+        <w:t>).</w:t>
       </w:r>
     </w:p>
     <w:p>
@@ -5401,6 +5694,7 @@
         </w:rPr>
         <w:t xml:space="preserve">ariable </w:t>
       </w:r>
+      <w:proofErr w:type="spellStart"/>
       <w:r>
         <w:rPr>
           <w:rFonts w:asciiTheme="minorHAnsi" w:eastAsia="Times New Roman" w:hAnsiTheme="minorHAnsi" w:cstheme="minorHAnsi"/>
@@ -5410,12 +5704,29 @@
         </w:rPr>
         <w:t>nombreLog</w:t>
       </w:r>
-      <w:r>
-        <w:rPr>
-          <w:rFonts w:asciiTheme="minorHAnsi" w:eastAsia="Times New Roman" w:hAnsiTheme="minorHAnsi" w:cstheme="minorHAnsi"/>
-          <w:color w:val="auto"/>
-        </w:rPr>
-        <w:t xml:space="preserve"> del config).</w:t>
+      <w:proofErr w:type="spellEnd"/>
+      <w:r>
+        <w:rPr>
+          <w:rFonts w:asciiTheme="minorHAnsi" w:eastAsia="Times New Roman" w:hAnsiTheme="minorHAnsi" w:cstheme="minorHAnsi"/>
+          <w:color w:val="auto"/>
+        </w:rPr>
+        <w:t xml:space="preserve"> del </w:t>
+      </w:r>
+      <w:proofErr w:type="spellStart"/>
+      <w:r>
+        <w:rPr>
+          <w:rFonts w:asciiTheme="minorHAnsi" w:eastAsia="Times New Roman" w:hAnsiTheme="minorHAnsi" w:cstheme="minorHAnsi"/>
+          <w:color w:val="auto"/>
+        </w:rPr>
+        <w:t>config</w:t>
+      </w:r>
+      <w:proofErr w:type="spellEnd"/>
+      <w:r>
+        <w:rPr>
+          <w:rFonts w:asciiTheme="minorHAnsi" w:eastAsia="Times New Roman" w:hAnsiTheme="minorHAnsi" w:cstheme="minorHAnsi"/>
+          <w:color w:val="auto"/>
+        </w:rPr>
+        <w:t>).</w:t>
       </w:r>
     </w:p>
     <w:p>
@@ -5489,7 +5800,23 @@
           <w:rFonts w:asciiTheme="minorHAnsi" w:eastAsia="Times New Roman" w:hAnsiTheme="minorHAnsi" w:cstheme="minorHAnsi"/>
           <w:color w:val="auto"/>
         </w:rPr>
-        <w:t xml:space="preserve"> del config).</w:t>
+        <w:t xml:space="preserve"> del </w:t>
+      </w:r>
+      <w:proofErr w:type="spellStart"/>
+      <w:r>
+        <w:rPr>
+          <w:rFonts w:asciiTheme="minorHAnsi" w:eastAsia="Times New Roman" w:hAnsiTheme="minorHAnsi" w:cstheme="minorHAnsi"/>
+          <w:color w:val="auto"/>
+        </w:rPr>
+        <w:t>config</w:t>
+      </w:r>
+      <w:proofErr w:type="spellEnd"/>
+      <w:r>
+        <w:rPr>
+          <w:rFonts w:asciiTheme="minorHAnsi" w:eastAsia="Times New Roman" w:hAnsiTheme="minorHAnsi" w:cstheme="minorHAnsi"/>
+          <w:color w:val="auto"/>
+        </w:rPr>
+        <w:t>).</w:t>
       </w:r>
     </w:p>
     <w:p>
@@ -5658,7 +5985,27 @@
           <w:sz w:val="18"/>
           <w:szCs w:val="18"/>
         </w:rPr>
-        <w:t>"sampleNumber"</w:t>
+        <w:t>"</w:t>
+      </w:r>
+      <w:proofErr w:type="spellStart"/>
+      <w:r>
+        <w:rPr>
+          <w:rFonts w:ascii="Courier New" w:eastAsia="Times New Roman" w:hAnsi="Courier New" w:cs="Courier New"/>
+          <w:color w:val="9CDCFE"/>
+          <w:sz w:val="18"/>
+          <w:szCs w:val="18"/>
+        </w:rPr>
+        <w:t>sampleNumber</w:t>
+      </w:r>
+      <w:proofErr w:type="spellEnd"/>
+      <w:r>
+        <w:rPr>
+          <w:rFonts w:ascii="Courier New" w:eastAsia="Times New Roman" w:hAnsi="Courier New" w:cs="Courier New"/>
+          <w:color w:val="9CDCFE"/>
+          <w:sz w:val="18"/>
+          <w:szCs w:val="18"/>
+        </w:rPr>
+        <w:t>"</w:t>
       </w:r>
       <w:r>
         <w:rPr>
@@ -5726,7 +6073,27 @@
           <w:sz w:val="18"/>
           <w:szCs w:val="18"/>
         </w:rPr>
-        <w:t>"analyte"</w:t>
+        <w:t>"</w:t>
+      </w:r>
+      <w:proofErr w:type="spellStart"/>
+      <w:r>
+        <w:rPr>
+          <w:rFonts w:ascii="Courier New" w:eastAsia="Times New Roman" w:hAnsi="Courier New" w:cs="Courier New"/>
+          <w:color w:val="9CDCFE"/>
+          <w:sz w:val="18"/>
+          <w:szCs w:val="18"/>
+        </w:rPr>
+        <w:t>analyte</w:t>
+      </w:r>
+      <w:proofErr w:type="spellEnd"/>
+      <w:r>
+        <w:rPr>
+          <w:rFonts w:ascii="Courier New" w:eastAsia="Times New Roman" w:hAnsi="Courier New" w:cs="Courier New"/>
+          <w:color w:val="9CDCFE"/>
+          <w:sz w:val="18"/>
+          <w:szCs w:val="18"/>
+        </w:rPr>
+        <w:t>"</w:t>
       </w:r>
       <w:r>
         <w:rPr>
@@ -5794,7 +6161,27 @@
           <w:sz w:val="18"/>
           <w:szCs w:val="18"/>
         </w:rPr>
-        <w:t>"medicalDevice"</w:t>
+        <w:t>"</w:t>
+      </w:r>
+      <w:proofErr w:type="spellStart"/>
+      <w:r>
+        <w:rPr>
+          <w:rFonts w:ascii="Courier New" w:eastAsia="Times New Roman" w:hAnsi="Courier New" w:cs="Courier New"/>
+          <w:color w:val="9CDCFE"/>
+          <w:sz w:val="18"/>
+          <w:szCs w:val="18"/>
+        </w:rPr>
+        <w:t>medicalDevice</w:t>
+      </w:r>
+      <w:proofErr w:type="spellEnd"/>
+      <w:r>
+        <w:rPr>
+          <w:rFonts w:ascii="Courier New" w:eastAsia="Times New Roman" w:hAnsi="Courier New" w:cs="Courier New"/>
+          <w:color w:val="9CDCFE"/>
+          <w:sz w:val="18"/>
+          <w:szCs w:val="18"/>
+        </w:rPr>
+        <w:t>"</w:t>
       </w:r>
       <w:r>
         <w:rPr>
@@ -5889,7 +6276,27 @@
           <w:sz w:val="18"/>
           <w:szCs w:val="18"/>
         </w:rPr>
-        <w:t>"prueba yx reactivo 1"</w:t>
+        <w:t xml:space="preserve">"prueba </w:t>
+      </w:r>
+      <w:proofErr w:type="spellStart"/>
+      <w:r>
+        <w:rPr>
+          <w:rFonts w:ascii="Courier New" w:eastAsia="Times New Roman" w:hAnsi="Courier New" w:cs="Courier New"/>
+          <w:color w:val="CE9178"/>
+          <w:sz w:val="18"/>
+          <w:szCs w:val="18"/>
+        </w:rPr>
+        <w:t>yx</w:t>
+      </w:r>
+      <w:proofErr w:type="spellEnd"/>
+      <w:r>
+        <w:rPr>
+          <w:rFonts w:ascii="Courier New" w:eastAsia="Times New Roman" w:hAnsi="Courier New" w:cs="Courier New"/>
+          <w:color w:val="CE9178"/>
+          <w:sz w:val="18"/>
+          <w:szCs w:val="18"/>
+        </w:rPr>
+        <w:t xml:space="preserve"> reactivo 1"</w:t>
       </w:r>
       <w:r>
         <w:rPr>
@@ -5930,7 +6337,27 @@
           <w:sz w:val="18"/>
           <w:szCs w:val="18"/>
         </w:rPr>
-        <w:t>"result"</w:t>
+        <w:t>"</w:t>
+      </w:r>
+      <w:proofErr w:type="spellStart"/>
+      <w:r>
+        <w:rPr>
+          <w:rFonts w:ascii="Courier New" w:eastAsia="Times New Roman" w:hAnsi="Courier New" w:cs="Courier New"/>
+          <w:color w:val="9CDCFE"/>
+          <w:sz w:val="18"/>
+          <w:szCs w:val="18"/>
+        </w:rPr>
+        <w:t>result</w:t>
+      </w:r>
+      <w:proofErr w:type="spellEnd"/>
+      <w:r>
+        <w:rPr>
+          <w:rFonts w:ascii="Courier New" w:eastAsia="Times New Roman" w:hAnsi="Courier New" w:cs="Courier New"/>
+          <w:color w:val="9CDCFE"/>
+          <w:sz w:val="18"/>
+          <w:szCs w:val="18"/>
+        </w:rPr>
+        <w:t>"</w:t>
       </w:r>
       <w:r>
         <w:rPr>
@@ -6007,8 +6434,25 @@
         </w:numPr>
       </w:pPr>
       <w:r>
-        <w:t xml:space="preserve">Cuando hacemos mención a los “recursos” del servicio web, en la variables del config </w:t>
-      </w:r>
+        <w:t xml:space="preserve">Cuando hacemos mención </w:t>
+      </w:r>
+      <w:proofErr w:type="gramStart"/>
+      <w:r>
+        <w:t>a</w:t>
+      </w:r>
+      <w:proofErr w:type="gramEnd"/>
+      <w:r>
+        <w:t xml:space="preserve"> los “recursos” del servicio web, en la variables del </w:t>
+      </w:r>
+      <w:proofErr w:type="spellStart"/>
+      <w:r>
+        <w:t>config</w:t>
+      </w:r>
+      <w:proofErr w:type="spellEnd"/>
+      <w:r>
+        <w:t xml:space="preserve"> </w:t>
+      </w:r>
+      <w:proofErr w:type="spellStart"/>
       <w:r>
         <w:rPr>
           <w:b/>
@@ -6016,11 +6460,9 @@
           <w:i/>
           <w:iCs/>
         </w:rPr>
-        <w:t xml:space="preserve">endPointToken </w:t>
-      </w:r>
-      <w:r>
-        <w:t xml:space="preserve">y </w:t>
-      </w:r>
+        <w:t>endPointToken</w:t>
+      </w:r>
+      <w:proofErr w:type="spellEnd"/>
       <w:r>
         <w:rPr>
           <w:b/>
@@ -6028,10 +6470,32 @@
           <w:i/>
           <w:iCs/>
         </w:rPr>
+        <w:t xml:space="preserve"> </w:t>
+      </w:r>
+      <w:r>
+        <w:t xml:space="preserve">y </w:t>
+      </w:r>
+      <w:proofErr w:type="spellStart"/>
+      <w:r>
+        <w:rPr>
+          <w:b/>
+          <w:bCs/>
+          <w:i/>
+          <w:iCs/>
+        </w:rPr>
         <w:t>endPointResultados</w:t>
       </w:r>
-      <w:r>
-        <w:t xml:space="preserve">, hacemos referencia a que solo debe agregarse parte del endpoint del servicio, de esta manera: </w:t>
+      <w:proofErr w:type="spellEnd"/>
+      <w:r>
+        <w:t xml:space="preserve">, hacemos referencia a que solo debe agregarse parte del </w:t>
+      </w:r>
+      <w:proofErr w:type="spellStart"/>
+      <w:r>
+        <w:t>endpoint</w:t>
+      </w:r>
+      <w:proofErr w:type="spellEnd"/>
+      <w:r>
+        <w:t xml:space="preserve"> del servicio, de esta manera: </w:t>
       </w:r>
     </w:p>
     <w:p>
@@ -6108,6 +6572,7 @@
         <w:br/>
         <w:t xml:space="preserve">La imagen muestra el </w:t>
       </w:r>
+      <w:proofErr w:type="spellStart"/>
       <w:r>
         <w:rPr>
           <w:b/>
@@ -6117,9 +6582,11 @@
         </w:rPr>
         <w:t>endpoint</w:t>
       </w:r>
+      <w:proofErr w:type="spellEnd"/>
       <w:r>
         <w:t xml:space="preserve"> completo para el consumo del servicio que recibe los resultados de los analitos. Sin embargo, en la variable </w:t>
       </w:r>
+      <w:proofErr w:type="spellStart"/>
       <w:r>
         <w:rPr>
           <w:b/>
@@ -6129,6 +6596,7 @@
         </w:rPr>
         <w:t>endPointBase</w:t>
       </w:r>
+      <w:proofErr w:type="spellEnd"/>
       <w:r>
         <w:rPr>
           <w:b/>
@@ -6141,6 +6609,7 @@
       <w:r>
         <w:t xml:space="preserve">solo se configurará lo que está en azul y para la variable </w:t>
       </w:r>
+      <w:proofErr w:type="spellStart"/>
       <w:r>
         <w:rPr>
           <w:b/>
@@ -6150,9 +6619,19 @@
         </w:rPr>
         <w:t>endPointResultados</w:t>
       </w:r>
-      <w:r>
-        <w:t xml:space="preserve">, solo debe configurarse lo que está en rojo. Este comportamiento, también aplica para la variable de config </w:t>
-      </w:r>
+      <w:proofErr w:type="spellEnd"/>
+      <w:r>
+        <w:t xml:space="preserve">, solo debe configurarse lo que está en rojo. Este comportamiento, también aplica para la variable de </w:t>
+      </w:r>
+      <w:proofErr w:type="spellStart"/>
+      <w:r>
+        <w:t>config</w:t>
+      </w:r>
+      <w:proofErr w:type="spellEnd"/>
+      <w:r>
+        <w:t xml:space="preserve"> </w:t>
+      </w:r>
+      <w:proofErr w:type="spellStart"/>
       <w:r>
         <w:rPr>
           <w:b/>
@@ -6162,6 +6641,7 @@
         </w:rPr>
         <w:t>endPointToken</w:t>
       </w:r>
+      <w:proofErr w:type="spellEnd"/>
       <w:r>
         <w:t xml:space="preserve">. </w:t>
       </w:r>
@@ -6384,7 +6864,7 @@
             </wp:anchor>
           </w:drawing>
         </mc:Choice>
-        <mc:Fallback xmlns:a="http://schemas.openxmlformats.org/drawingml/2006/main" xmlns:w16du="http://schemas.microsoft.com/office/word/2023/wordml/word16du">
+        <mc:Fallback xmlns:w16du="http://schemas.microsoft.com/office/word/2023/wordml/word16du" xmlns:a="http://schemas.openxmlformats.org/drawingml/2006/main">
           <w:pict>
             <v:group id="Group 5675" style="width:31.8pt;height:32.65pt;position:absolute;z-index:-2147483648;mso-position-horizontal-relative:page;mso-position-horizontal:absolute;margin-left:550.85pt;mso-position-vertical-relative:page;margin-top:199.25pt;" coordsize="4038,4146">
               <v:shape id="Shape 5676" style="position:absolute;width:4038;height:4146;left:0;top:0;" coordsize="403861,414655" path="m201930,0c313437,0,403861,92837,403861,207264c403861,321818,313437,414655,201930,414655c90424,414655,0,321818,0,207264c0,92837,90424,0,201930,0x">
@@ -6794,7 +7274,7 @@
             </wp:anchor>
           </w:drawing>
         </mc:Choice>
-        <mc:Fallback xmlns:a="http://schemas.openxmlformats.org/drawingml/2006/main" xmlns:w16du="http://schemas.microsoft.com/office/word/2023/wordml/word16du">
+        <mc:Fallback xmlns:w16du="http://schemas.microsoft.com/office/word/2023/wordml/word16du" xmlns:a="http://schemas.openxmlformats.org/drawingml/2006/main">
           <w:pict>
             <v:group id="Group 5659" style="width:31.8pt;height:32.65pt;position:absolute;z-index:-2147483648;mso-position-horizontal-relative:page;mso-position-horizontal:absolute;margin-left:550.85pt;mso-position-vertical-relative:page;margin-top:199.25pt;" coordsize="4038,4146">
               <v:shape id="Shape 5660" style="position:absolute;width:4038;height:4146;left:0;top:0;" coordsize="403861,414655" path="m201930,0c313437,0,403861,92837,403861,207264c403861,321818,313437,414655,201930,414655c90424,414655,0,321818,0,207264c0,92837,90424,0,201930,0x">
@@ -11389,7 +11869,7 @@
   <w:style w:type="paragraph" w:default="1" w:styleId="Normal">
     <w:name w:val="Normal"/>
     <w:qFormat/>
-    <w:rsid w:val="00AD5E89"/>
+    <w:rsid w:val="00FB530D"/>
     <w:pPr>
       <w:spacing w:after="3" w:line="260" w:lineRule="auto"/>
       <w:ind w:left="53" w:hanging="10"/>

</xml_diff>